<commit_message>
updated documentation and readme
</commit_message>
<xml_diff>
--- a/FlatLife App Documentation.docx
+++ b/FlatLife App Documentation.docx
@@ -65,7 +65,27 @@
         <w:rPr>
           <w:sz w:val="28"/>
         </w:rPr>
-        <w:t xml:space="preserve"> firebase. So we have implemented the same features mentioned but the data is only stored locally.</w:t>
+        <w:t xml:space="preserve"> </w:t>
+      </w:r>
+      <w:r>
+        <w:rPr>
+          <w:sz w:val="28"/>
+        </w:rPr>
+        <w:t>Fireb</w:t>
+      </w:r>
+      <w:bookmarkStart w:id="0" w:name="_GoBack"/>
+      <w:bookmarkEnd w:id="0"/>
+      <w:r>
+        <w:rPr>
+          <w:sz w:val="28"/>
+        </w:rPr>
+        <w:t>ase</w:t>
+      </w:r>
+      <w:r>
+        <w:rPr>
+          <w:sz w:val="28"/>
+        </w:rPr>
+        <w:t>. So we have implemented the same features mentioned but the data is only stored locally.</w:t>
       </w:r>
     </w:p>
     <w:p>
@@ -113,25 +133,7 @@
           <w:color w:val="24292E"/>
           <w:sz w:val="28"/>
         </w:rPr>
-        <w:t xml:space="preserve">This app only supports development in </w:t>
-      </w:r>
-      <w:proofErr w:type="spellStart"/>
-      <w:r>
-        <w:rPr>
-          <w:rFonts w:cs="Times New Roman"/>
-          <w:color w:val="24292E"/>
-          <w:sz w:val="28"/>
-        </w:rPr>
-        <w:t>Xcode</w:t>
-      </w:r>
-      <w:proofErr w:type="spellEnd"/>
-      <w:r>
-        <w:rPr>
-          <w:rFonts w:cs="Times New Roman"/>
-          <w:color w:val="24292E"/>
-          <w:sz w:val="28"/>
-        </w:rPr>
-        <w:t xml:space="preserve"> 8.2 on Mac OS X Sierra.</w:t>
+        <w:t>This app only supports development in Xcode 8.2 on Mac OS X Sierra.</w:t>
       </w:r>
     </w:p>
     <w:p>
@@ -153,25 +155,7 @@
           <w:color w:val="24292E"/>
           <w:sz w:val="28"/>
         </w:rPr>
-        <w:t xml:space="preserve">Install the latest </w:t>
-      </w:r>
-      <w:proofErr w:type="spellStart"/>
-      <w:r>
-        <w:rPr>
-          <w:rFonts w:eastAsia="Times New Roman" w:cs="Times New Roman"/>
-          <w:color w:val="24292E"/>
-          <w:sz w:val="28"/>
-        </w:rPr>
-        <w:t>Xcode</w:t>
-      </w:r>
-      <w:proofErr w:type="spellEnd"/>
-      <w:r>
-        <w:rPr>
-          <w:rFonts w:eastAsia="Times New Roman" w:cs="Times New Roman"/>
-          <w:color w:val="24292E"/>
-          <w:sz w:val="28"/>
-        </w:rPr>
-        <w:t xml:space="preserve"> developer tools</w:t>
+        <w:t>Install the latest Xcode developer tools</w:t>
       </w:r>
     </w:p>
     <w:p>
@@ -193,18 +177,8 @@
           <w:color w:val="24292E"/>
           <w:sz w:val="28"/>
         </w:rPr>
-        <w:t xml:space="preserve">Open v9.xcodeproj in </w:t>
-      </w:r>
-      <w:proofErr w:type="spellStart"/>
-      <w:r>
-        <w:rPr>
-          <w:rFonts w:eastAsia="Times New Roman" w:cs="Times New Roman"/>
-          <w:color w:val="24292E"/>
-          <w:sz w:val="28"/>
-        </w:rPr>
-        <w:t>Xcode</w:t>
-      </w:r>
-      <w:proofErr w:type="spellEnd"/>
+        <w:t>Open v9.xcodeproj in Xcode</w:t>
+      </w:r>
     </w:p>
     <w:p>
       <w:pPr>
@@ -233,25 +207,15 @@
           <w:color w:val="24292E"/>
           <w:sz w:val="28"/>
         </w:rPr>
-        <w:t xml:space="preserve"> using the </w:t>
-      </w:r>
-      <w:proofErr w:type="spellStart"/>
+        <w:t xml:space="preserve"> using the iP</w:t>
+      </w:r>
       <w:r>
         <w:rPr>
           <w:rFonts w:eastAsia="Times New Roman" w:cs="Times New Roman"/>
           <w:color w:val="24292E"/>
           <w:sz w:val="28"/>
         </w:rPr>
-        <w:t>Iphone</w:t>
-      </w:r>
-      <w:proofErr w:type="spellEnd"/>
-      <w:r>
-        <w:rPr>
-          <w:rFonts w:eastAsia="Times New Roman" w:cs="Times New Roman"/>
-          <w:color w:val="24292E"/>
-          <w:sz w:val="28"/>
-        </w:rPr>
-        <w:t xml:space="preserve"> 7 Emulator</w:t>
+        <w:t>hone 7 Emulator</w:t>
       </w:r>
     </w:p>
     <w:p>
@@ -344,145 +308,35 @@
         <w:rPr>
           <w:sz w:val="28"/>
         </w:rPr>
-        <w:t xml:space="preserve">On the </w:t>
-      </w:r>
-      <w:r>
-        <w:rPr>
-          <w:sz w:val="28"/>
-        </w:rPr>
-        <w:t>notices</w:t>
-      </w:r>
-      <w:r>
-        <w:rPr>
-          <w:sz w:val="28"/>
-        </w:rPr>
-        <w:t xml:space="preserve"> tab you are able to add a </w:t>
-      </w:r>
-      <w:r>
-        <w:rPr>
-          <w:sz w:val="28"/>
-        </w:rPr>
-        <w:t>notice</w:t>
-      </w:r>
-      <w:r>
-        <w:rPr>
-          <w:sz w:val="28"/>
-        </w:rPr>
-        <w:t xml:space="preserve"> by clicking on the plus sign in the top right corner. The user is </w:t>
-      </w:r>
-      <w:r>
-        <w:rPr>
-          <w:sz w:val="28"/>
-        </w:rPr>
-        <w:t xml:space="preserve">then </w:t>
-      </w:r>
-      <w:r>
-        <w:rPr>
-          <w:sz w:val="28"/>
-        </w:rPr>
-        <w:t xml:space="preserve">taken to another view </w:t>
-      </w:r>
-      <w:r>
-        <w:rPr>
-          <w:sz w:val="28"/>
-        </w:rPr>
-        <w:t>where they can input a notice/reminder</w:t>
-      </w:r>
-      <w:r>
-        <w:rPr>
-          <w:sz w:val="28"/>
-        </w:rPr>
-        <w:t>.</w:t>
-      </w:r>
-    </w:p>
-    <w:p>
-      <w:pPr>
-        <w:rPr>
-          <w:sz w:val="28"/>
-        </w:rPr>
-      </w:pPr>
-    </w:p>
-    <w:p>
-      <w:pPr>
-        <w:rPr>
-          <w:sz w:val="28"/>
-        </w:rPr>
-      </w:pPr>
-      <w:r>
-        <w:rPr>
-          <w:sz w:val="28"/>
-        </w:rPr>
-        <w:t xml:space="preserve">On the </w:t>
-      </w:r>
-      <w:r>
-        <w:rPr>
-          <w:sz w:val="28"/>
-        </w:rPr>
-        <w:t>billing</w:t>
-      </w:r>
-      <w:r>
-        <w:rPr>
-          <w:sz w:val="28"/>
-        </w:rPr>
-        <w:t xml:space="preserve"> tab you are able to add a </w:t>
-      </w:r>
-      <w:r>
-        <w:rPr>
-          <w:sz w:val="28"/>
-        </w:rPr>
-        <w:t>bill</w:t>
-      </w:r>
-      <w:r>
-        <w:rPr>
-          <w:sz w:val="28"/>
-        </w:rPr>
-        <w:t xml:space="preserve"> by clicking on the plus sign in the top right corner. The user is </w:t>
-      </w:r>
-      <w:r>
-        <w:rPr>
-          <w:sz w:val="28"/>
-        </w:rPr>
-        <w:t xml:space="preserve">then </w:t>
-      </w:r>
-      <w:r>
-        <w:rPr>
-          <w:sz w:val="28"/>
-        </w:rPr>
-        <w:t xml:space="preserve">taken to another view where they can input </w:t>
-      </w:r>
-      <w:r>
-        <w:rPr>
-          <w:sz w:val="28"/>
-        </w:rPr>
-        <w:t>what the bill is for, the amount the bill is for</w:t>
-      </w:r>
-      <w:r>
-        <w:rPr>
-          <w:sz w:val="28"/>
-        </w:rPr>
-        <w:t xml:space="preserve"> and </w:t>
-      </w:r>
-      <w:r>
-        <w:rPr>
-          <w:sz w:val="28"/>
-        </w:rPr>
-        <w:t>the due date</w:t>
-      </w:r>
-      <w:r>
-        <w:rPr>
-          <w:sz w:val="28"/>
-        </w:rPr>
-        <w:t>.</w:t>
-      </w:r>
-    </w:p>
-    <w:p>
-      <w:pPr>
-        <w:rPr>
-          <w:sz w:val="28"/>
-        </w:rPr>
-      </w:pPr>
-      <w:bookmarkStart w:id="0" w:name="_GoBack"/>
-      <w:bookmarkEnd w:id="0"/>
+        <w:t>On the notices tab you are able to add a notice by clicking on the plus sign in the top right corner. The user is then taken to another view where they can input a notice/reminder.</w:t>
+      </w:r>
+    </w:p>
+    <w:p>
+      <w:pPr>
+        <w:rPr>
+          <w:sz w:val="28"/>
+        </w:rPr>
+      </w:pPr>
+    </w:p>
+    <w:p>
+      <w:pPr>
+        <w:rPr>
+          <w:sz w:val="28"/>
+        </w:rPr>
+      </w:pPr>
+      <w:r>
+        <w:rPr>
+          <w:sz w:val="28"/>
+        </w:rPr>
+        <w:t>On the billing tab you are able to add a bill by clicking on the plus sign in the top right corner. The user is then taken to another view where they can input what the bill is for, the amount the bill is for and the due date.</w:t>
+      </w:r>
+    </w:p>
+    <w:p>
+      <w:pPr>
+        <w:rPr>
+          <w:sz w:val="28"/>
+        </w:rPr>
+      </w:pPr>
     </w:p>
     <w:sectPr>
       <w:pgSz w:w="12240" w:h="15840"/>

</xml_diff>

<commit_message>
updated documentation for assignment 2 submission
</commit_message>
<xml_diff>
--- a/FlatLife App Documentation.docx
+++ b/FlatLife App Documentation.docx
@@ -73,68 +73,40 @@
         </w:rPr>
         <w:t>Fireb</w:t>
       </w:r>
+      <w:r>
+        <w:rPr>
+          <w:sz w:val="28"/>
+        </w:rPr>
+        <w:t>ase</w:t>
+      </w:r>
+      <w:r>
+        <w:rPr>
+          <w:sz w:val="28"/>
+        </w:rPr>
+        <w:t>. So we have implemented the same features mentioned but the data is only stored locally.</w:t>
+      </w:r>
+    </w:p>
+    <w:p>
+      <w:pPr>
+        <w:rPr>
+          <w:sz w:val="28"/>
+        </w:rPr>
+      </w:pPr>
+    </w:p>
+    <w:p>
+      <w:pPr>
+        <w:rPr>
+          <w:sz w:val="32"/>
+        </w:rPr>
+      </w:pPr>
+      <w:r>
+        <w:rPr>
+          <w:sz w:val="32"/>
+        </w:rPr>
+        <w:t>Building and Compiling:</w:t>
+      </w:r>
       <w:bookmarkStart w:id="0" w:name="_GoBack"/>
       <w:bookmarkEnd w:id="0"/>
-      <w:r>
-        <w:rPr>
-          <w:sz w:val="28"/>
-        </w:rPr>
-        <w:t>ase</w:t>
-      </w:r>
-      <w:r>
-        <w:rPr>
-          <w:sz w:val="28"/>
-        </w:rPr>
-        <w:t>. So we have implemented the same features mentioned but the data is only stored locally.</w:t>
-      </w:r>
-    </w:p>
-    <w:p>
-      <w:pPr>
-        <w:rPr>
-          <w:sz w:val="28"/>
-        </w:rPr>
-      </w:pPr>
-    </w:p>
-    <w:p>
-      <w:pPr>
-        <w:rPr>
-          <w:sz w:val="32"/>
-        </w:rPr>
-      </w:pPr>
-      <w:r>
-        <w:rPr>
-          <w:sz w:val="32"/>
-        </w:rPr>
-        <w:t>Building and Compiling:</w:t>
-      </w:r>
-    </w:p>
-    <w:p>
-      <w:pPr>
-        <w:spacing w:after="240"/>
-        <w:rPr>
-          <w:rFonts w:cs="Times New Roman"/>
-          <w:color w:val="24292E"/>
-          <w:sz w:val="28"/>
-        </w:rPr>
-      </w:pPr>
-    </w:p>
-    <w:p>
-      <w:pPr>
-        <w:spacing w:after="240"/>
-        <w:rPr>
-          <w:rFonts w:cs="Times New Roman"/>
-          <w:color w:val="24292E"/>
-          <w:sz w:val="28"/>
-        </w:rPr>
-      </w:pPr>
-      <w:r>
-        <w:rPr>
-          <w:rFonts w:cs="Times New Roman"/>
-          <w:color w:val="24292E"/>
-          <w:sz w:val="28"/>
-        </w:rPr>
-        <w:t>This app only supports development in Xcode 8.2 on Mac OS X Sierra.</w:t>
-      </w:r>
     </w:p>
     <w:p>
       <w:pPr>
@@ -155,7 +127,25 @@
           <w:color w:val="24292E"/>
           <w:sz w:val="28"/>
         </w:rPr>
-        <w:t>Install the latest Xcode developer tools</w:t>
+        <w:t xml:space="preserve">Install the latest </w:t>
+      </w:r>
+      <w:proofErr w:type="spellStart"/>
+      <w:r>
+        <w:rPr>
+          <w:rFonts w:eastAsia="Times New Roman" w:cs="Times New Roman"/>
+          <w:color w:val="24292E"/>
+          <w:sz w:val="28"/>
+        </w:rPr>
+        <w:t>Xcode</w:t>
+      </w:r>
+      <w:proofErr w:type="spellEnd"/>
+      <w:r>
+        <w:rPr>
+          <w:rFonts w:eastAsia="Times New Roman" w:cs="Times New Roman"/>
+          <w:color w:val="24292E"/>
+          <w:sz w:val="28"/>
+        </w:rPr>
+        <w:t xml:space="preserve"> developer tools</w:t>
       </w:r>
     </w:p>
     <w:p>
@@ -177,8 +167,18 @@
           <w:color w:val="24292E"/>
           <w:sz w:val="28"/>
         </w:rPr>
-        <w:t>Open v9.xcodeproj in Xcode</w:t>
-      </w:r>
+        <w:t xml:space="preserve">Open v9.xcodeproj in </w:t>
+      </w:r>
+      <w:proofErr w:type="spellStart"/>
+      <w:r>
+        <w:rPr>
+          <w:rFonts w:eastAsia="Times New Roman" w:cs="Times New Roman"/>
+          <w:color w:val="24292E"/>
+          <w:sz w:val="28"/>
+        </w:rPr>
+        <w:t>Xcode</w:t>
+      </w:r>
+      <w:proofErr w:type="spellEnd"/>
     </w:p>
     <w:p>
       <w:pPr>

</xml_diff>